<commit_message>
Added extra guidance to the disposition
</commit_message>
<xml_diff>
--- a/Dispozicija Diplome_Potencial_Finale.docx
+++ b/Dispozicija Diplome_Potencial_Finale.docx
@@ -103,21 +103,7 @@
         <w:rPr>
           <w:lang w:val="sl-SI"/>
         </w:rPr>
-        <w:t xml:space="preserve"> (angl. </w:t>
-      </w:r>
-      <w:proofErr w:type="spellStart"/>
-      <w:r>
-        <w:rPr>
-          <w:lang w:val="sl-SI"/>
-        </w:rPr>
-        <w:t>serverless</w:t>
-      </w:r>
-      <w:proofErr w:type="spellEnd"/>
-      <w:r>
-        <w:rPr>
-          <w:lang w:val="sl-SI"/>
-        </w:rPr>
-        <w:t>)</w:t>
+        <w:t xml:space="preserve"> (angl. serverless)</w:t>
       </w:r>
       <w:r>
         <w:rPr>
@@ -348,21 +334,7 @@
         <w:rPr>
           <w:lang w:val="sl-SI"/>
         </w:rPr>
-        <w:t xml:space="preserve">regledati možnosti knjižnice </w:t>
-      </w:r>
-      <w:proofErr w:type="spellStart"/>
-      <w:r>
-        <w:rPr>
-          <w:lang w:val="sl-SI"/>
-        </w:rPr>
-        <w:t>React</w:t>
-      </w:r>
-      <w:proofErr w:type="spellEnd"/>
-      <w:r>
-        <w:rPr>
-          <w:lang w:val="sl-SI"/>
-        </w:rPr>
-        <w:t xml:space="preserve"> za povezovanje na zaledne sisteme</w:t>
+        <w:t>regledati možnosti knjižnice React za povezovanje na zaledne sisteme</w:t>
       </w:r>
       <w:r>
         <w:rPr>
@@ -398,66 +370,136 @@
         <w:rPr>
           <w:lang w:val="sl-SI"/>
         </w:rPr>
+        <w:t xml:space="preserve"> React</w:t>
+      </w:r>
+      <w:r>
+        <w:rPr>
+          <w:lang w:val="sl-SI"/>
+        </w:rPr>
+        <w:t xml:space="preserve"> enostranske </w:t>
+      </w:r>
+      <w:r>
+        <w:rPr>
+          <w:lang w:val="sl-SI"/>
+        </w:rPr>
+        <w:t xml:space="preserve">spletne </w:t>
+      </w:r>
+      <w:r>
+        <w:rPr>
+          <w:lang w:val="sl-SI"/>
+        </w:rPr>
+        <w:t>aplikacije s samopostrežnim zalednim sistemom v oblaku</w:t>
+      </w:r>
+      <w:r>
+        <w:rPr>
+          <w:lang w:val="sl-SI"/>
+        </w:rPr>
+        <w:t>.</w:t>
+      </w:r>
+    </w:p>
+    <w:p>
+      <w:pPr>
+        <w:pStyle w:val="Heading1"/>
+        <w:rPr>
+          <w:lang w:val="sl-SI"/>
+        </w:rPr>
+      </w:pPr>
+      <w:r>
+        <w:rPr>
+          <w:lang w:val="sl-SI"/>
+        </w:rPr>
+        <w:t>Predpostavke in omejitve</w:t>
+      </w:r>
+    </w:p>
+    <w:p>
+      <w:pPr>
+        <w:rPr>
+          <w:lang w:val="sl-SI"/>
+        </w:rPr>
+      </w:pPr>
+      <w:r>
+        <w:rPr>
+          <w:lang w:val="sl-SI"/>
+        </w:rPr>
+        <w:t>Predpostavil</w:t>
+      </w:r>
+      <w:r>
+        <w:rPr>
+          <w:lang w:val="sl-SI"/>
+        </w:rPr>
+        <w:t>i</w:t>
+      </w:r>
+      <w:r>
+        <w:rPr>
+          <w:lang w:val="sl-SI"/>
+        </w:rPr>
+        <w:t xml:space="preserve"> bom</w:t>
+      </w:r>
+      <w:r>
+        <w:rPr>
+          <w:lang w:val="sl-SI"/>
+        </w:rPr>
+        <w:t>o</w:t>
+      </w:r>
+      <w:r>
+        <w:rPr>
+          <w:lang w:val="sl-SI"/>
+        </w:rPr>
+        <w:t xml:space="preserve">, da se </w:t>
+      </w:r>
+      <w:r>
+        <w:rPr>
+          <w:lang w:val="sl-SI"/>
+        </w:rPr>
+        <w:t>za enostransko aplikacijo uporabi knjižnico</w:t>
+      </w:r>
+      <w:r>
+        <w:rPr>
+          <w:lang w:val="sl-SI"/>
+        </w:rPr>
+        <w:t xml:space="preserve"> React, </w:t>
+      </w:r>
+      <w:r>
+        <w:rPr>
+          <w:lang w:val="sl-SI"/>
+        </w:rPr>
+        <w:t xml:space="preserve">in da je v drugih enostranskih ogrodjih stvar podobna. </w:t>
+      </w:r>
+      <w:r>
+        <w:rPr>
+          <w:lang w:val="sl-SI"/>
+        </w:rPr>
         <w:t xml:space="preserve"> </w:t>
       </w:r>
-      <w:proofErr w:type="spellStart"/>
-      <w:r>
-        <w:rPr>
-          <w:lang w:val="sl-SI"/>
-        </w:rPr>
-        <w:t>React</w:t>
-      </w:r>
-      <w:proofErr w:type="spellEnd"/>
-      <w:r>
-        <w:rPr>
-          <w:lang w:val="sl-SI"/>
-        </w:rPr>
-        <w:t xml:space="preserve"> enostranske </w:t>
-      </w:r>
-      <w:r>
-        <w:rPr>
-          <w:lang w:val="sl-SI"/>
-        </w:rPr>
-        <w:t xml:space="preserve">spletne </w:t>
-      </w:r>
-      <w:r>
-        <w:rPr>
-          <w:lang w:val="sl-SI"/>
-        </w:rPr>
-        <w:t>aplikacije s samopostrežnim zalednim sistemom v oblaku</w:t>
-      </w:r>
-      <w:r>
-        <w:rPr>
-          <w:lang w:val="sl-SI"/>
-        </w:rPr>
-        <w:t>.</w:t>
-      </w:r>
-    </w:p>
-    <w:p>
-      <w:pPr>
-        <w:pStyle w:val="Heading1"/>
-        <w:rPr>
-          <w:lang w:val="sl-SI"/>
-        </w:rPr>
-      </w:pPr>
-      <w:r>
-        <w:rPr>
-          <w:lang w:val="sl-SI"/>
-        </w:rPr>
-        <w:t>Predpostavke in omejitve</w:t>
-      </w:r>
-    </w:p>
-    <w:p>
-      <w:pPr>
-        <w:rPr>
-          <w:lang w:val="sl-SI"/>
-        </w:rPr>
-      </w:pPr>
-      <w:r>
-        <w:rPr>
-          <w:lang w:val="sl-SI"/>
-        </w:rPr>
-        <w:t>Predpostavil</w:t>
+      <w:r>
+        <w:rPr>
+          <w:lang w:val="sl-SI"/>
+        </w:rPr>
+        <w:t xml:space="preserve">T.i. Serverless zaledni </w:t>
+      </w:r>
+      <w:r>
+        <w:rPr>
+          <w:lang w:val="sl-SI"/>
+        </w:rPr>
+        <w:t xml:space="preserve">sistem bo konkretiziran z </w:t>
+      </w:r>
+      <w:r>
+        <w:rPr>
+          <w:lang w:val="sl-SI"/>
+        </w:rPr>
+        <w:t xml:space="preserve">rešitvijoj </w:t>
+      </w:r>
+      <w:r>
+        <w:rPr>
+          <w:lang w:val="sl-SI"/>
+        </w:rPr>
+        <w:t>Google Firebase.</w:t>
+      </w:r>
+      <w:r>
+        <w:rPr>
+          <w:lang w:val="sl-SI"/>
+        </w:rPr>
+        <w:t xml:space="preserve"> Primerjal</w:t>
       </w:r>
       <w:r>
         <w:rPr>
@@ -481,142 +523,6 @@
         <w:rPr>
           <w:lang w:val="sl-SI"/>
         </w:rPr>
-        <w:t xml:space="preserve">, da se </w:t>
-      </w:r>
-      <w:r>
-        <w:rPr>
-          <w:lang w:val="sl-SI"/>
-        </w:rPr>
-        <w:t>za enostransko aplikacijo uporabi knjižnico</w:t>
-      </w:r>
-      <w:r>
-        <w:rPr>
-          <w:lang w:val="sl-SI"/>
-        </w:rPr>
-        <w:t xml:space="preserve"> </w:t>
-      </w:r>
-      <w:proofErr w:type="spellStart"/>
-      <w:r>
-        <w:rPr>
-          <w:lang w:val="sl-SI"/>
-        </w:rPr>
-        <w:t>React</w:t>
-      </w:r>
-      <w:proofErr w:type="spellEnd"/>
-      <w:r>
-        <w:rPr>
-          <w:lang w:val="sl-SI"/>
-        </w:rPr>
-        <w:t xml:space="preserve">, </w:t>
-      </w:r>
-      <w:r>
-        <w:rPr>
-          <w:lang w:val="sl-SI"/>
-        </w:rPr>
-        <w:t xml:space="preserve">in da je v drugih enostranskih ogrodjih stvar podobna. </w:t>
-      </w:r>
-      <w:r>
-        <w:rPr>
-          <w:lang w:val="sl-SI"/>
-        </w:rPr>
-        <w:t xml:space="preserve"> </w:t>
-      </w:r>
-      <w:proofErr w:type="spellStart"/>
-      <w:r>
-        <w:rPr>
-          <w:lang w:val="sl-SI"/>
-        </w:rPr>
-        <w:t>T.i</w:t>
-      </w:r>
-      <w:proofErr w:type="spellEnd"/>
-      <w:r>
-        <w:rPr>
-          <w:lang w:val="sl-SI"/>
-        </w:rPr>
-        <w:t xml:space="preserve">. </w:t>
-      </w:r>
-      <w:proofErr w:type="spellStart"/>
-      <w:r>
-        <w:rPr>
-          <w:lang w:val="sl-SI"/>
-        </w:rPr>
-        <w:t>Serverless</w:t>
-      </w:r>
-      <w:proofErr w:type="spellEnd"/>
-      <w:r>
-        <w:rPr>
-          <w:lang w:val="sl-SI"/>
-        </w:rPr>
-        <w:t xml:space="preserve"> zaledni </w:t>
-      </w:r>
-      <w:r>
-        <w:rPr>
-          <w:lang w:val="sl-SI"/>
-        </w:rPr>
-        <w:t xml:space="preserve">sistem bo konkretiziran z </w:t>
-      </w:r>
-      <w:proofErr w:type="spellStart"/>
-      <w:r>
-        <w:rPr>
-          <w:lang w:val="sl-SI"/>
-        </w:rPr>
-        <w:t>rešitvijoj</w:t>
-      </w:r>
-      <w:proofErr w:type="spellEnd"/>
-      <w:r>
-        <w:rPr>
-          <w:lang w:val="sl-SI"/>
-        </w:rPr>
-        <w:t xml:space="preserve"> </w:t>
-      </w:r>
-      <w:r>
-        <w:rPr>
-          <w:lang w:val="sl-SI"/>
-        </w:rPr>
-        <w:t xml:space="preserve">Google </w:t>
-      </w:r>
-      <w:proofErr w:type="spellStart"/>
-      <w:r>
-        <w:rPr>
-          <w:lang w:val="sl-SI"/>
-        </w:rPr>
-        <w:t>Firebase</w:t>
-      </w:r>
-      <w:proofErr w:type="spellEnd"/>
-      <w:r>
-        <w:rPr>
-          <w:lang w:val="sl-SI"/>
-        </w:rPr>
-        <w:t>.</w:t>
-      </w:r>
-      <w:r>
-        <w:rPr>
-          <w:lang w:val="sl-SI"/>
-        </w:rPr>
-        <w:t xml:space="preserve"> Primerjal</w:t>
-      </w:r>
-      <w:r>
-        <w:rPr>
-          <w:lang w:val="sl-SI"/>
-        </w:rPr>
-        <w:t>i</w:t>
-      </w:r>
-      <w:r>
-        <w:rPr>
-          <w:lang w:val="sl-SI"/>
-        </w:rPr>
-        <w:t xml:space="preserve"> bom</w:t>
-      </w:r>
-      <w:r>
-        <w:rPr>
-          <w:lang w:val="sl-SI"/>
-        </w:rPr>
-        <w:t>o</w:t>
-      </w:r>
-      <w:r>
-        <w:rPr>
-          <w:lang w:val="sl-SI"/>
-        </w:rPr>
         <w:t xml:space="preserve"> naslednje predstavnike zalednih sistemov – lastne</w:t>
       </w:r>
       <w:r>
@@ -629,77 +535,7 @@
         <w:rPr>
           <w:lang w:val="sl-SI"/>
         </w:rPr>
-        <w:t xml:space="preserve"> rešitve, </w:t>
-      </w:r>
-      <w:proofErr w:type="spellStart"/>
-      <w:r>
-        <w:rPr>
-          <w:lang w:val="sl-SI"/>
-        </w:rPr>
-        <w:t>Amazon</w:t>
-      </w:r>
-      <w:proofErr w:type="spellEnd"/>
-      <w:r>
-        <w:rPr>
-          <w:lang w:val="sl-SI"/>
-        </w:rPr>
-        <w:t xml:space="preserve"> </w:t>
-      </w:r>
-      <w:proofErr w:type="spellStart"/>
-      <w:r>
-        <w:rPr>
-          <w:lang w:val="sl-SI"/>
-        </w:rPr>
-        <w:t>Web</w:t>
-      </w:r>
-      <w:proofErr w:type="spellEnd"/>
-      <w:r>
-        <w:rPr>
-          <w:lang w:val="sl-SI"/>
-        </w:rPr>
-        <w:t xml:space="preserve"> </w:t>
-      </w:r>
-      <w:proofErr w:type="spellStart"/>
-      <w:r>
-        <w:rPr>
-          <w:lang w:val="sl-SI"/>
-        </w:rPr>
-        <w:t>Services</w:t>
-      </w:r>
-      <w:proofErr w:type="spellEnd"/>
-      <w:r>
-        <w:rPr>
-          <w:lang w:val="sl-SI"/>
-        </w:rPr>
-        <w:t xml:space="preserve"> </w:t>
-      </w:r>
-      <w:proofErr w:type="spellStart"/>
-      <w:r>
-        <w:rPr>
-          <w:lang w:val="sl-SI"/>
-        </w:rPr>
-        <w:t>Amplify</w:t>
-      </w:r>
-      <w:proofErr w:type="spellEnd"/>
-      <w:r>
-        <w:rPr>
-          <w:lang w:val="sl-SI"/>
-        </w:rPr>
-        <w:t xml:space="preserve"> in Google </w:t>
-      </w:r>
-      <w:proofErr w:type="spellStart"/>
-      <w:r>
-        <w:rPr>
-          <w:lang w:val="sl-SI"/>
-        </w:rPr>
-        <w:t>Firebase</w:t>
-      </w:r>
-      <w:proofErr w:type="spellEnd"/>
-      <w:r>
-        <w:rPr>
-          <w:lang w:val="sl-SI"/>
-        </w:rPr>
-        <w:t>.</w:t>
+        <w:t xml:space="preserve"> rešitve, Amazon Web Services Amplify in Google Firebase.</w:t>
       </w:r>
     </w:p>
     <w:p>
@@ -753,33 +589,11 @@
         </w:rPr>
         <w:t xml:space="preserve">s </w:t>
       </w:r>
-      <w:proofErr w:type="spellStart"/>
-      <w:r>
-        <w:rPr>
-          <w:lang w:val="sl-SI"/>
-        </w:rPr>
-        <w:t>Firebase</w:t>
-      </w:r>
-      <w:proofErr w:type="spellEnd"/>
-      <w:r>
-        <w:rPr>
-          <w:lang w:val="sl-SI"/>
-        </w:rPr>
-        <w:t xml:space="preserve"> in </w:t>
-      </w:r>
-      <w:proofErr w:type="spellStart"/>
-      <w:r>
-        <w:rPr>
-          <w:lang w:val="sl-SI"/>
-        </w:rPr>
-        <w:t>React</w:t>
-      </w:r>
-      <w:proofErr w:type="spellEnd"/>
-      <w:r>
-        <w:rPr>
-          <w:lang w:val="sl-SI"/>
-        </w:rPr>
-        <w:t xml:space="preserve">, ter </w:t>
+      <w:r>
+        <w:rPr>
+          <w:lang w:val="sl-SI"/>
+        </w:rPr>
+        <w:t xml:space="preserve">Firebase in React, ter </w:t>
       </w:r>
       <w:r>
         <w:rPr>
@@ -859,20 +673,19 @@
     <w:p>
       <w:pPr>
         <w:pStyle w:val="ListParagraph"/>
-        <w:numPr>
-          <w:ilvl w:val="1"/>
-          <w:numId w:val="2"/>
-        </w:numPr>
-        <w:rPr>
-          <w:lang w:val="sl-SI"/>
-        </w:rPr>
-      </w:pPr>
-      <w:r>
-        <w:rPr>
-          <w:lang w:val="sl-SI"/>
-        </w:rPr>
-        <w:t>Izziv</w:t>
-      </w:r>
+        <w:ind w:left="360"/>
+        <w:rPr>
+          <w:lang w:val="sl-SI"/>
+        </w:rPr>
+      </w:pPr>
+      <w:r>
+        <w:rPr>
+          <w:lang w:val="sl-SI"/>
+        </w:rPr>
+        <w:t>Najprej napišem malo splošno o serverless sistemih do danes – osredotoči se na to zakaj so nastali. Poskusim upariti ugotovitve s potrebami SPA – kako bi se stvari prevedle v ta svet.</w:t>
+      </w:r>
+      <w:bookmarkStart w:id="1" w:name="_GoBack"/>
+      <w:bookmarkEnd w:id="1"/>
     </w:p>
     <w:p>
       <w:pPr>
@@ -889,6 +702,24 @@
         <w:rPr>
           <w:lang w:val="sl-SI"/>
         </w:rPr>
+        <w:t>Izziv</w:t>
+      </w:r>
+    </w:p>
+    <w:p>
+      <w:pPr>
+        <w:pStyle w:val="ListParagraph"/>
+        <w:numPr>
+          <w:ilvl w:val="1"/>
+          <w:numId w:val="2"/>
+        </w:numPr>
+        <w:rPr>
+          <w:lang w:val="sl-SI"/>
+        </w:rPr>
+      </w:pPr>
+      <w:r>
+        <w:rPr>
+          <w:lang w:val="sl-SI"/>
+        </w:rPr>
         <w:t>Prednosti</w:t>
       </w:r>
     </w:p>
@@ -991,21 +822,7 @@
         <w:rPr>
           <w:lang w:val="sl-SI"/>
         </w:rPr>
-        <w:t>(</w:t>
-      </w:r>
-      <w:proofErr w:type="spellStart"/>
-      <w:r>
-        <w:rPr>
-          <w:lang w:val="sl-SI"/>
-        </w:rPr>
-        <w:t>serverless</w:t>
-      </w:r>
-      <w:proofErr w:type="spellEnd"/>
-      <w:r>
-        <w:rPr>
-          <w:lang w:val="sl-SI"/>
-        </w:rPr>
-        <w:t xml:space="preserve">) </w:t>
+        <w:t xml:space="preserve">(serverless) </w:t>
       </w:r>
       <w:r>
         <w:rPr>
@@ -1031,8 +848,6 @@
         </w:rPr>
         <w:t>Kriteriji in izbor</w:t>
       </w:r>
-      <w:bookmarkStart w:id="1" w:name="_GoBack"/>
-      <w:bookmarkEnd w:id="1"/>
     </w:p>
     <w:p>
       <w:pPr>
@@ -1085,21 +900,7 @@
         <w:rPr>
           <w:lang w:val="sl-SI"/>
         </w:rPr>
-        <w:t xml:space="preserve">zalednega sistema </w:t>
-      </w:r>
-      <w:proofErr w:type="spellStart"/>
-      <w:r>
-        <w:rPr>
-          <w:lang w:val="sl-SI"/>
-        </w:rPr>
-        <w:t>Firebase</w:t>
-      </w:r>
-      <w:proofErr w:type="spellEnd"/>
-      <w:r>
-        <w:rPr>
-          <w:lang w:val="sl-SI"/>
-        </w:rPr>
-        <w:t xml:space="preserve"> in konkretne aplikacije</w:t>
+        <w:t>zalednega sistema Firebase in konkretne aplikacije</w:t>
       </w:r>
     </w:p>
     <w:p>
@@ -1625,6 +1426,7 @@
                       <w:rPr>
                         <w:noProof/>
                       </w:rPr>
+                      <w:lastRenderedPageBreak/>
                       <w:t xml:space="preserve">[9] </w:t>
                     </w:r>
                   </w:p>
@@ -1671,7 +1473,6 @@
                       <w:rPr>
                         <w:noProof/>
                       </w:rPr>
-                      <w:lastRenderedPageBreak/>
                       <w:t xml:space="preserve">[10] </w:t>
                     </w:r>
                   </w:p>
@@ -2209,6 +2010,7 @@
     <w:lsdException w:name="HTML Sample" w:semiHidden="1" w:unhideWhenUsed="1"/>
     <w:lsdException w:name="HTML Typewriter" w:semiHidden="1" w:unhideWhenUsed="1"/>
     <w:lsdException w:name="HTML Variable" w:semiHidden="1" w:unhideWhenUsed="1"/>
+    <w:lsdException w:name="Normal Table" w:semiHidden="1" w:unhideWhenUsed="1"/>
     <w:lsdException w:name="annotation subject" w:semiHidden="1" w:unhideWhenUsed="1"/>
     <w:lsdException w:name="No List" w:semiHidden="1" w:unhideWhenUsed="1"/>
     <w:lsdException w:name="Outline List 1" w:semiHidden="1" w:unhideWhenUsed="1"/>
@@ -2255,8 +2057,10 @@
     <w:lsdException w:name="Table Subtle 2" w:semiHidden="1" w:unhideWhenUsed="1"/>
     <w:lsdException w:name="Table Web 1" w:semiHidden="1" w:unhideWhenUsed="1"/>
     <w:lsdException w:name="Table Web 2" w:semiHidden="1" w:unhideWhenUsed="1"/>
+    <w:lsdException w:name="Table Web 3" w:semiHidden="1" w:unhideWhenUsed="1"/>
     <w:lsdException w:name="Balloon Text" w:semiHidden="1" w:unhideWhenUsed="1"/>
     <w:lsdException w:name="Table Grid" w:uiPriority="39"/>
+    <w:lsdException w:name="Table Theme" w:semiHidden="1" w:unhideWhenUsed="1"/>
     <w:lsdException w:name="Placeholder Text" w:semiHidden="1"/>
     <w:lsdException w:name="No Spacing" w:uiPriority="1" w:qFormat="1"/>
     <w:lsdException w:name="Light Shading" w:uiPriority="60"/>
@@ -3286,7 +3090,7 @@
 </file>
 
 <file path=customXml/itemProps1.xml><?xml version="1.0" encoding="utf-8"?>
-<ds:datastoreItem xmlns:ds="http://schemas.openxmlformats.org/officeDocument/2006/customXml" ds:itemID="{F677B266-0366-4014-94DB-1E91F330DD24}">
+<ds:datastoreItem xmlns:ds="http://schemas.openxmlformats.org/officeDocument/2006/customXml" ds:itemID="{E767111C-86FA-47E9-8D92-A95434398AC5}">
   <ds:schemaRefs>
     <ds:schemaRef ds:uri="http://schemas.openxmlformats.org/officeDocument/2006/bibliography"/>
   </ds:schemaRefs>

</xml_diff>

<commit_message>
Added links file and expanded on the 2nd chapter idea
</commit_message>
<xml_diff>
--- a/Dispozicija Diplome_Potencial_Finale.docx
+++ b/Dispozicija Diplome_Potencial_Finale.docx
@@ -1,10 +1,10 @@
 
 <file path=word/document.xml><?xml version="1.0" encoding="utf-8"?>
-<w:document xmlns:wpc="http://schemas.microsoft.com/office/word/2010/wordprocessingCanvas" xmlns:cx="http://schemas.microsoft.com/office/drawing/2014/chartex" xmlns:cx1="http://schemas.microsoft.com/office/drawing/2015/9/8/chartex" xmlns:cx2="http://schemas.microsoft.com/office/drawing/2015/10/21/chartex" xmlns:cx3="http://schemas.microsoft.com/office/drawing/2016/5/9/chartex" xmlns:cx4="http://schemas.microsoft.com/office/drawing/2016/5/10/chartex" xmlns:cx5="http://schemas.microsoft.com/office/drawing/2016/5/11/chartex" xmlns:cx6="http://schemas.microsoft.com/office/drawing/2016/5/12/chartex" xmlns:cx7="http://schemas.microsoft.com/office/drawing/2016/5/13/chartex" xmlns:cx8="http://schemas.microsoft.com/office/drawing/2016/5/14/chartex" xmlns:mc="http://schemas.openxmlformats.org/markup-compatibility/2006" xmlns:aink="http://schemas.microsoft.com/office/drawing/2016/ink" xmlns:am3d="http://schemas.microsoft.com/office/drawing/2017/model3d" xmlns:o="urn:schemas-microsoft-com:office:office" xmlns:r="http://schemas.openxmlformats.org/officeDocument/2006/relationships" xmlns:m="http://schemas.openxmlformats.org/officeDocument/2006/math" xmlns:v="urn:schemas-microsoft-com:vml" xmlns:wp14="http://schemas.microsoft.com/office/word/2010/wordprocessingDrawing" xmlns:wp="http://schemas.openxmlformats.org/drawingml/2006/wordprocessingDrawing" xmlns:w10="urn:schemas-microsoft-com:office:word" xmlns:w="http://schemas.openxmlformats.org/wordprocessingml/2006/main" xmlns:w14="http://schemas.microsoft.com/office/word/2010/wordml" xmlns:w15="http://schemas.microsoft.com/office/word/2012/wordml" xmlns:w16cid="http://schemas.microsoft.com/office/word/2016/wordml/cid" xmlns:w16se="http://schemas.microsoft.com/office/word/2015/wordml/symex" xmlns:wpg="http://schemas.microsoft.com/office/word/2010/wordprocessingGroup" xmlns:wpi="http://schemas.microsoft.com/office/word/2010/wordprocessingInk" xmlns:wne="http://schemas.microsoft.com/office/word/2006/wordml" xmlns:wps="http://schemas.microsoft.com/office/word/2010/wordprocessingShape" mc:Ignorable="w14 w15 w16se w16cid wp14">
+<w:document xmlns:wpc="http://schemas.microsoft.com/office/word/2010/wordprocessingCanvas" xmlns:cx="http://schemas.microsoft.com/office/drawing/2014/chartex" xmlns:cx1="http://schemas.microsoft.com/office/drawing/2015/9/8/chartex" xmlns:cx2="http://schemas.microsoft.com/office/drawing/2015/10/21/chartex" xmlns:cx3="http://schemas.microsoft.com/office/drawing/2016/5/9/chartex" xmlns:cx4="http://schemas.microsoft.com/office/drawing/2016/5/10/chartex" xmlns:cx5="http://schemas.microsoft.com/office/drawing/2016/5/11/chartex" xmlns:cx6="http://schemas.microsoft.com/office/drawing/2016/5/12/chartex" xmlns:cx7="http://schemas.microsoft.com/office/drawing/2016/5/13/chartex" xmlns:cx8="http://schemas.microsoft.com/office/drawing/2016/5/14/chartex" xmlns:mc="http://schemas.openxmlformats.org/markup-compatibility/2006" xmlns:aink="http://schemas.microsoft.com/office/drawing/2016/ink" xmlns:am3d="http://schemas.microsoft.com/office/drawing/2017/model3d" xmlns:o="urn:schemas-microsoft-com:office:office" xmlns:r="http://schemas.openxmlformats.org/officeDocument/2006/relationships" xmlns:m="http://schemas.openxmlformats.org/officeDocument/2006/math" xmlns:v="urn:schemas-microsoft-com:vml" xmlns:wp14="http://schemas.microsoft.com/office/word/2010/wordprocessingDrawing" xmlns:wp="http://schemas.openxmlformats.org/drawingml/2006/wordprocessingDrawing" xmlns:w10="urn:schemas-microsoft-com:office:word" xmlns:w="http://schemas.openxmlformats.org/wordprocessingml/2006/main" xmlns:w14="http://schemas.microsoft.com/office/word/2010/wordml" xmlns:w15="http://schemas.microsoft.com/office/word/2012/wordml" xmlns:w16cex="http://schemas.microsoft.com/office/word/2018/wordml/cex" xmlns:w16cid="http://schemas.microsoft.com/office/word/2016/wordml/cid" xmlns:w16="http://schemas.microsoft.com/office/word/2018/wordml" xmlns:w16se="http://schemas.microsoft.com/office/word/2015/wordml/symex" xmlns:wpg="http://schemas.microsoft.com/office/word/2010/wordprocessingGroup" xmlns:wpi="http://schemas.microsoft.com/office/word/2010/wordprocessingInk" xmlns:wne="http://schemas.microsoft.com/office/word/2006/wordml" xmlns:wps="http://schemas.microsoft.com/office/word/2010/wordprocessingShape" mc:Ignorable="w14 w15 w16se w16cid w16 w16cex wp14">
   <w:body>
     <w:p>
       <w:pPr>
-        <w:pStyle w:val="Title"/>
+        <w:pStyle w:val="Naslov"/>
         <w:jc w:val="center"/>
         <w:rPr>
           <w:lang w:val="sl-SI"/>
@@ -37,7 +37,7 @@
     </w:p>
     <w:p>
       <w:pPr>
-        <w:pStyle w:val="Title"/>
+        <w:pStyle w:val="Naslov"/>
         <w:jc w:val="center"/>
         <w:rPr>
           <w:lang w:val="sl-SI"/>
@@ -52,7 +52,7 @@
     </w:p>
     <w:p>
       <w:pPr>
-        <w:pStyle w:val="Title"/>
+        <w:pStyle w:val="Naslov"/>
         <w:jc w:val="center"/>
         <w:rPr>
           <w:lang w:val="sl-SI"/>
@@ -75,7 +75,7 @@
     </w:p>
     <w:p>
       <w:pPr>
-        <w:pStyle w:val="Heading1"/>
+        <w:pStyle w:val="Naslov1"/>
         <w:rPr>
           <w:lang w:val="sl-SI"/>
         </w:rPr>
@@ -103,7 +103,21 @@
         <w:rPr>
           <w:lang w:val="sl-SI"/>
         </w:rPr>
-        <w:t xml:space="preserve"> (angl. serverless)</w:t>
+        <w:t xml:space="preserve"> (angl. </w:t>
+      </w:r>
+      <w:proofErr w:type="spellStart"/>
+      <w:r>
+        <w:rPr>
+          <w:lang w:val="sl-SI"/>
+        </w:rPr>
+        <w:t>serverless</w:t>
+      </w:r>
+      <w:proofErr w:type="spellEnd"/>
+      <w:r>
+        <w:rPr>
+          <w:lang w:val="sl-SI"/>
+        </w:rPr>
+        <w:t>)</w:t>
       </w:r>
       <w:r>
         <w:rPr>
@@ -198,7 +212,7 @@
     </w:p>
     <w:p>
       <w:pPr>
-        <w:pStyle w:val="Heading1"/>
+        <w:pStyle w:val="Naslov1"/>
         <w:rPr>
           <w:lang w:val="sl-SI"/>
         </w:rPr>
@@ -225,7 +239,7 @@
     </w:p>
     <w:p>
       <w:pPr>
-        <w:pStyle w:val="ListParagraph"/>
+        <w:pStyle w:val="Odstavekseznama"/>
         <w:numPr>
           <w:ilvl w:val="0"/>
           <w:numId w:val="1"/>
@@ -273,7 +287,7 @@
     </w:p>
     <w:p>
       <w:pPr>
-        <w:pStyle w:val="ListParagraph"/>
+        <w:pStyle w:val="Odstavekseznama"/>
         <w:numPr>
           <w:ilvl w:val="0"/>
           <w:numId w:val="1"/>
@@ -315,7 +329,7 @@
     </w:p>
     <w:p>
       <w:pPr>
-        <w:pStyle w:val="ListParagraph"/>
+        <w:pStyle w:val="Odstavekseznama"/>
         <w:numPr>
           <w:ilvl w:val="0"/>
           <w:numId w:val="1"/>
@@ -334,7 +348,21 @@
         <w:rPr>
           <w:lang w:val="sl-SI"/>
         </w:rPr>
-        <w:t>regledati možnosti knjižnice React za povezovanje na zaledne sisteme</w:t>
+        <w:t xml:space="preserve">regledati možnosti knjižnice </w:t>
+      </w:r>
+      <w:proofErr w:type="spellStart"/>
+      <w:r>
+        <w:rPr>
+          <w:lang w:val="sl-SI"/>
+        </w:rPr>
+        <w:t>React</w:t>
+      </w:r>
+      <w:proofErr w:type="spellEnd"/>
+      <w:r>
+        <w:rPr>
+          <w:lang w:val="sl-SI"/>
+        </w:rPr>
+        <w:t xml:space="preserve"> za povezovanje na zaledne sisteme</w:t>
       </w:r>
       <w:r>
         <w:rPr>
@@ -345,7 +373,7 @@
     </w:p>
     <w:p>
       <w:pPr>
-        <w:pStyle w:val="ListParagraph"/>
+        <w:pStyle w:val="Odstavekseznama"/>
         <w:numPr>
           <w:ilvl w:val="0"/>
           <w:numId w:val="1"/>
@@ -370,8 +398,16 @@
         <w:rPr>
           <w:lang w:val="sl-SI"/>
         </w:rPr>
-        <w:t xml:space="preserve"> React</w:t>
-      </w:r>
+        <w:t xml:space="preserve"> </w:t>
+      </w:r>
+      <w:proofErr w:type="spellStart"/>
+      <w:r>
+        <w:rPr>
+          <w:lang w:val="sl-SI"/>
+        </w:rPr>
+        <w:t>React</w:t>
+      </w:r>
+      <w:proofErr w:type="spellEnd"/>
       <w:r>
         <w:rPr>
           <w:lang w:val="sl-SI"/>
@@ -399,7 +435,7 @@
     </w:p>
     <w:p>
       <w:pPr>
-        <w:pStyle w:val="Heading1"/>
+        <w:pStyle w:val="Naslov1"/>
         <w:rPr>
           <w:lang w:val="sl-SI"/>
         </w:rPr>
@@ -457,7 +493,21 @@
         <w:rPr>
           <w:lang w:val="sl-SI"/>
         </w:rPr>
-        <w:t xml:space="preserve"> React, </w:t>
+        <w:t xml:space="preserve"> </w:t>
+      </w:r>
+      <w:proofErr w:type="spellStart"/>
+      <w:r>
+        <w:rPr>
+          <w:lang w:val="sl-SI"/>
+        </w:rPr>
+        <w:t>React</w:t>
+      </w:r>
+      <w:proofErr w:type="spellEnd"/>
+      <w:r>
+        <w:rPr>
+          <w:lang w:val="sl-SI"/>
+        </w:rPr>
+        <w:t xml:space="preserve">, </w:t>
       </w:r>
       <w:r>
         <w:rPr>
@@ -471,11 +521,33 @@
         </w:rPr>
         <w:t xml:space="preserve"> </w:t>
       </w:r>
-      <w:r>
-        <w:rPr>
-          <w:lang w:val="sl-SI"/>
-        </w:rPr>
-        <w:t xml:space="preserve">T.i. Serverless zaledni </w:t>
+      <w:proofErr w:type="spellStart"/>
+      <w:r>
+        <w:rPr>
+          <w:lang w:val="sl-SI"/>
+        </w:rPr>
+        <w:t>T.i</w:t>
+      </w:r>
+      <w:proofErr w:type="spellEnd"/>
+      <w:r>
+        <w:rPr>
+          <w:lang w:val="sl-SI"/>
+        </w:rPr>
+        <w:t xml:space="preserve">. </w:t>
+      </w:r>
+      <w:proofErr w:type="spellStart"/>
+      <w:r>
+        <w:rPr>
+          <w:lang w:val="sl-SI"/>
+        </w:rPr>
+        <w:t>Serverless</w:t>
+      </w:r>
+      <w:proofErr w:type="spellEnd"/>
+      <w:r>
+        <w:rPr>
+          <w:lang w:val="sl-SI"/>
+        </w:rPr>
+        <w:t xml:space="preserve"> zaledni </w:t>
       </w:r>
       <w:r>
         <w:rPr>
@@ -483,17 +555,39 @@
         </w:rPr>
         <w:t xml:space="preserve">sistem bo konkretiziran z </w:t>
       </w:r>
-      <w:r>
-        <w:rPr>
-          <w:lang w:val="sl-SI"/>
-        </w:rPr>
-        <w:t xml:space="preserve">rešitvijoj </w:t>
-      </w:r>
-      <w:r>
-        <w:rPr>
-          <w:lang w:val="sl-SI"/>
-        </w:rPr>
-        <w:t>Google Firebase.</w:t>
+      <w:proofErr w:type="spellStart"/>
+      <w:r>
+        <w:rPr>
+          <w:lang w:val="sl-SI"/>
+        </w:rPr>
+        <w:t>rešitvijoj</w:t>
+      </w:r>
+      <w:proofErr w:type="spellEnd"/>
+      <w:r>
+        <w:rPr>
+          <w:lang w:val="sl-SI"/>
+        </w:rPr>
+        <w:t xml:space="preserve"> </w:t>
+      </w:r>
+      <w:r>
+        <w:rPr>
+          <w:lang w:val="sl-SI"/>
+        </w:rPr>
+        <w:t xml:space="preserve">Google </w:t>
+      </w:r>
+      <w:proofErr w:type="spellStart"/>
+      <w:r>
+        <w:rPr>
+          <w:lang w:val="sl-SI"/>
+        </w:rPr>
+        <w:t>Firebase</w:t>
+      </w:r>
+      <w:proofErr w:type="spellEnd"/>
+      <w:r>
+        <w:rPr>
+          <w:lang w:val="sl-SI"/>
+        </w:rPr>
+        <w:t>.</w:t>
       </w:r>
       <w:r>
         <w:rPr>
@@ -535,12 +629,82 @@
         <w:rPr>
           <w:lang w:val="sl-SI"/>
         </w:rPr>
-        <w:t xml:space="preserve"> rešitve, Amazon Web Services Amplify in Google Firebase.</w:t>
+        <w:t xml:space="preserve"> rešitve, </w:t>
+      </w:r>
+      <w:proofErr w:type="spellStart"/>
+      <w:r>
+        <w:rPr>
+          <w:lang w:val="sl-SI"/>
+        </w:rPr>
+        <w:t>Amazon</w:t>
+      </w:r>
+      <w:proofErr w:type="spellEnd"/>
+      <w:r>
+        <w:rPr>
+          <w:lang w:val="sl-SI"/>
+        </w:rPr>
+        <w:t xml:space="preserve"> </w:t>
+      </w:r>
+      <w:proofErr w:type="spellStart"/>
+      <w:r>
+        <w:rPr>
+          <w:lang w:val="sl-SI"/>
+        </w:rPr>
+        <w:t>Web</w:t>
+      </w:r>
+      <w:proofErr w:type="spellEnd"/>
+      <w:r>
+        <w:rPr>
+          <w:lang w:val="sl-SI"/>
+        </w:rPr>
+        <w:t xml:space="preserve"> </w:t>
+      </w:r>
+      <w:proofErr w:type="spellStart"/>
+      <w:r>
+        <w:rPr>
+          <w:lang w:val="sl-SI"/>
+        </w:rPr>
+        <w:t>Services</w:t>
+      </w:r>
+      <w:proofErr w:type="spellEnd"/>
+      <w:r>
+        <w:rPr>
+          <w:lang w:val="sl-SI"/>
+        </w:rPr>
+        <w:t xml:space="preserve"> </w:t>
+      </w:r>
+      <w:proofErr w:type="spellStart"/>
+      <w:r>
+        <w:rPr>
+          <w:lang w:val="sl-SI"/>
+        </w:rPr>
+        <w:t>Amplify</w:t>
+      </w:r>
+      <w:proofErr w:type="spellEnd"/>
+      <w:r>
+        <w:rPr>
+          <w:lang w:val="sl-SI"/>
+        </w:rPr>
+        <w:t xml:space="preserve"> in Google </w:t>
+      </w:r>
+      <w:proofErr w:type="spellStart"/>
+      <w:r>
+        <w:rPr>
+          <w:lang w:val="sl-SI"/>
+        </w:rPr>
+        <w:t>Firebase</w:t>
+      </w:r>
+      <w:proofErr w:type="spellEnd"/>
+      <w:r>
+        <w:rPr>
+          <w:lang w:val="sl-SI"/>
+        </w:rPr>
+        <w:t>.</w:t>
       </w:r>
     </w:p>
     <w:p>
       <w:pPr>
-        <w:pStyle w:val="Heading1"/>
+        <w:pStyle w:val="Naslov1"/>
         <w:rPr>
           <w:lang w:val="sl-SI"/>
         </w:rPr>
@@ -589,11 +753,33 @@
         </w:rPr>
         <w:t xml:space="preserve">s </w:t>
       </w:r>
-      <w:r>
-        <w:rPr>
-          <w:lang w:val="sl-SI"/>
-        </w:rPr>
-        <w:t xml:space="preserve">Firebase in React, ter </w:t>
+      <w:proofErr w:type="spellStart"/>
+      <w:r>
+        <w:rPr>
+          <w:lang w:val="sl-SI"/>
+        </w:rPr>
+        <w:t>Firebase</w:t>
+      </w:r>
+      <w:proofErr w:type="spellEnd"/>
+      <w:r>
+        <w:rPr>
+          <w:lang w:val="sl-SI"/>
+        </w:rPr>
+        <w:t xml:space="preserve"> in </w:t>
+      </w:r>
+      <w:proofErr w:type="spellStart"/>
+      <w:r>
+        <w:rPr>
+          <w:lang w:val="sl-SI"/>
+        </w:rPr>
+        <w:t>React</w:t>
+      </w:r>
+      <w:proofErr w:type="spellEnd"/>
+      <w:r>
+        <w:rPr>
+          <w:lang w:val="sl-SI"/>
+        </w:rPr>
+        <w:t xml:space="preserve">, ter </w:t>
       </w:r>
       <w:r>
         <w:rPr>
@@ -610,7 +796,7 @@
     </w:p>
     <w:p>
       <w:pPr>
-        <w:pStyle w:val="Heading1"/>
+        <w:pStyle w:val="Naslov1"/>
         <w:rPr>
           <w:lang w:val="sl-SI"/>
         </w:rPr>
@@ -624,7 +810,7 @@
     </w:p>
     <w:p>
       <w:pPr>
-        <w:pStyle w:val="ListParagraph"/>
+        <w:pStyle w:val="Odstavekseznama"/>
         <w:numPr>
           <w:ilvl w:val="0"/>
           <w:numId w:val="2"/>
@@ -642,7 +828,7 @@
     </w:p>
     <w:p>
       <w:pPr>
-        <w:pStyle w:val="ListParagraph"/>
+        <w:pStyle w:val="Odstavekseznama"/>
         <w:numPr>
           <w:ilvl w:val="0"/>
           <w:numId w:val="2"/>
@@ -672,7 +858,7 @@
     </w:p>
     <w:p>
       <w:pPr>
-        <w:pStyle w:val="ListParagraph"/>
+        <w:pStyle w:val="Odstavekseznama"/>
         <w:ind w:left="360"/>
         <w:rPr>
           <w:lang w:val="sl-SI"/>
@@ -682,14 +868,58 @@
         <w:rPr>
           <w:lang w:val="sl-SI"/>
         </w:rPr>
-        <w:t>Najprej napišem malo splošno o serverless sistemih do danes – osredotoči se na to zakaj so nastali. Poskusim upariti ugotovitve s potrebami SPA – kako bi se stvari prevedle v ta svet.</w:t>
-      </w:r>
-      <w:bookmarkStart w:id="1" w:name="_GoBack"/>
-      <w:bookmarkEnd w:id="1"/>
+        <w:t xml:space="preserve">Najprej napišem malo splošno o </w:t>
+      </w:r>
+      <w:proofErr w:type="spellStart"/>
+      <w:r>
+        <w:rPr>
+          <w:lang w:val="sl-SI"/>
+        </w:rPr>
+        <w:t>serverless</w:t>
+      </w:r>
+      <w:proofErr w:type="spellEnd"/>
+      <w:r>
+        <w:rPr>
+          <w:lang w:val="sl-SI"/>
+        </w:rPr>
+        <w:t xml:space="preserve"> sistemih do danes </w:t>
+      </w:r>
+      <w:r>
+        <w:rPr>
+          <w:lang w:val="sl-SI"/>
+        </w:rPr>
+        <w:t xml:space="preserve">(sledi viru o integraciji </w:t>
+      </w:r>
+      <w:proofErr w:type="spellStart"/>
+      <w:r>
+        <w:rPr>
+          <w:lang w:val="sl-SI"/>
+        </w:rPr>
+        <w:t>serverless</w:t>
+      </w:r>
+      <w:proofErr w:type="spellEnd"/>
+      <w:r>
+        <w:rPr>
+          <w:lang w:val="sl-SI"/>
+        </w:rPr>
+        <w:t xml:space="preserve"> arhitektur) </w:t>
+      </w:r>
+      <w:r>
+        <w:rPr>
+          <w:lang w:val="sl-SI"/>
+        </w:rPr>
+        <w:t xml:space="preserve">– osredotoči se na to zakaj so nastali. </w:t>
+      </w:r>
+      <w:r>
+        <w:rPr>
+          <w:lang w:val="sl-SI"/>
+        </w:rPr>
+        <w:t>Definiraj prednosti in pomanjkljivosti teh sistemov. Naredi uvod v razloge za dobro sodelovanje z enostranskimi spletnimi aplikacijami.</w:t>
+      </w:r>
     </w:p>
     <w:p>
       <w:pPr>
-        <w:pStyle w:val="ListParagraph"/>
+        <w:pStyle w:val="Odstavekseznama"/>
         <w:numPr>
           <w:ilvl w:val="1"/>
           <w:numId w:val="2"/>
@@ -707,7 +937,7 @@
     </w:p>
     <w:p>
       <w:pPr>
-        <w:pStyle w:val="ListParagraph"/>
+        <w:pStyle w:val="Odstavekseznama"/>
         <w:numPr>
           <w:ilvl w:val="1"/>
           <w:numId w:val="2"/>
@@ -725,7 +955,7 @@
     </w:p>
     <w:p>
       <w:pPr>
-        <w:pStyle w:val="ListParagraph"/>
+        <w:pStyle w:val="Odstavekseznama"/>
         <w:numPr>
           <w:ilvl w:val="0"/>
           <w:numId w:val="2"/>
@@ -755,7 +985,7 @@
     </w:p>
     <w:p>
       <w:pPr>
-        <w:pStyle w:val="ListParagraph"/>
+        <w:pStyle w:val="Odstavekseznama"/>
         <w:numPr>
           <w:ilvl w:val="1"/>
           <w:numId w:val="2"/>
@@ -779,7 +1009,7 @@
     </w:p>
     <w:p>
       <w:pPr>
-        <w:pStyle w:val="ListParagraph"/>
+        <w:pStyle w:val="Odstavekseznama"/>
         <w:numPr>
           <w:ilvl w:val="1"/>
           <w:numId w:val="2"/>
@@ -797,7 +1027,7 @@
     </w:p>
     <w:p>
       <w:pPr>
-        <w:pStyle w:val="ListParagraph"/>
+        <w:pStyle w:val="Odstavekseznama"/>
         <w:numPr>
           <w:ilvl w:val="1"/>
           <w:numId w:val="2"/>
@@ -822,7 +1052,21 @@
         <w:rPr>
           <w:lang w:val="sl-SI"/>
         </w:rPr>
-        <w:t xml:space="preserve">(serverless) </w:t>
+        <w:t>(</w:t>
+      </w:r>
+      <w:proofErr w:type="spellStart"/>
+      <w:r>
+        <w:rPr>
+          <w:lang w:val="sl-SI"/>
+        </w:rPr>
+        <w:t>serverless</w:t>
+      </w:r>
+      <w:proofErr w:type="spellEnd"/>
+      <w:r>
+        <w:rPr>
+          <w:lang w:val="sl-SI"/>
+        </w:rPr>
+        <w:t xml:space="preserve">) </w:t>
       </w:r>
       <w:r>
         <w:rPr>
@@ -833,7 +1077,7 @@
     </w:p>
     <w:p>
       <w:pPr>
-        <w:pStyle w:val="ListParagraph"/>
+        <w:pStyle w:val="Odstavekseznama"/>
         <w:numPr>
           <w:ilvl w:val="1"/>
           <w:numId w:val="2"/>
@@ -851,7 +1095,7 @@
     </w:p>
     <w:p>
       <w:pPr>
-        <w:pStyle w:val="ListParagraph"/>
+        <w:pStyle w:val="Odstavekseznama"/>
         <w:numPr>
           <w:ilvl w:val="0"/>
           <w:numId w:val="2"/>
@@ -881,7 +1125,7 @@
     </w:p>
     <w:p>
       <w:pPr>
-        <w:pStyle w:val="ListParagraph"/>
+        <w:pStyle w:val="Odstavekseznama"/>
         <w:numPr>
           <w:ilvl w:val="0"/>
           <w:numId w:val="2"/>
@@ -900,12 +1144,26 @@
         <w:rPr>
           <w:lang w:val="sl-SI"/>
         </w:rPr>
-        <w:t>zalednega sistema Firebase in konkretne aplikacije</w:t>
+        <w:t xml:space="preserve">zalednega sistema </w:t>
+      </w:r>
+      <w:proofErr w:type="spellStart"/>
+      <w:r>
+        <w:rPr>
+          <w:lang w:val="sl-SI"/>
+        </w:rPr>
+        <w:t>Firebase</w:t>
+      </w:r>
+      <w:proofErr w:type="spellEnd"/>
+      <w:r>
+        <w:rPr>
+          <w:lang w:val="sl-SI"/>
+        </w:rPr>
+        <w:t xml:space="preserve"> in konkretne aplikacije</w:t>
       </w:r>
     </w:p>
     <w:p>
       <w:pPr>
-        <w:pStyle w:val="ListParagraph"/>
+        <w:pStyle w:val="Odstavekseznama"/>
         <w:numPr>
           <w:ilvl w:val="0"/>
           <w:numId w:val="2"/>
@@ -923,7 +1181,7 @@
     </w:p>
     <w:p>
       <w:pPr>
-        <w:pStyle w:val="ListParagraph"/>
+        <w:pStyle w:val="Odstavekseznama"/>
         <w:numPr>
           <w:ilvl w:val="0"/>
           <w:numId w:val="2"/>
@@ -941,7 +1199,7 @@
     </w:p>
     <w:p>
       <w:pPr>
-        <w:pStyle w:val="ListParagraph"/>
+        <w:pStyle w:val="Odstavekseznama"/>
         <w:numPr>
           <w:ilvl w:val="0"/>
           <w:numId w:val="2"/>
@@ -959,7 +1217,7 @@
     </w:p>
     <w:p>
       <w:pPr>
-        <w:pStyle w:val="Heading1"/>
+        <w:pStyle w:val="Naslov1"/>
         <w:rPr>
           <w:lang w:val="sl-SI"/>
         </w:rPr>
@@ -989,7 +1247,7 @@
       <w:sdtContent>
         <w:p>
           <w:pPr>
-            <w:pStyle w:val="Heading1"/>
+            <w:pStyle w:val="Naslov1"/>
           </w:pPr>
           <w:r>
             <w:t>Bibliography</w:t>
@@ -1046,7 +1304,7 @@
                   </w:tcPr>
                   <w:p>
                     <w:pPr>
-                      <w:pStyle w:val="Bibliography"/>
+                      <w:pStyle w:val="Bibliografija"/>
                       <w:rPr>
                         <w:noProof/>
                         <w:sz w:val="24"/>
@@ -1068,7 +1326,7 @@
                   </w:tcPr>
                   <w:p>
                     <w:pPr>
-                      <w:pStyle w:val="Bibliography"/>
+                      <w:pStyle w:val="Bibliografija"/>
                       <w:rPr>
                         <w:noProof/>
                       </w:rPr>
@@ -1094,7 +1352,7 @@
                   </w:tcPr>
                   <w:p>
                     <w:pPr>
-                      <w:pStyle w:val="Bibliography"/>
+                      <w:pStyle w:val="Bibliografija"/>
                       <w:rPr>
                         <w:noProof/>
                       </w:rPr>
@@ -1114,7 +1372,7 @@
                   </w:tcPr>
                   <w:p>
                     <w:pPr>
-                      <w:pStyle w:val="Bibliography"/>
+                      <w:pStyle w:val="Bibliografija"/>
                       <w:rPr>
                         <w:noProof/>
                       </w:rPr>
@@ -1140,7 +1398,7 @@
                   </w:tcPr>
                   <w:p>
                     <w:pPr>
-                      <w:pStyle w:val="Bibliography"/>
+                      <w:pStyle w:val="Bibliografija"/>
                       <w:rPr>
                         <w:noProof/>
                       </w:rPr>
@@ -1160,7 +1418,7 @@
                   </w:tcPr>
                   <w:p>
                     <w:pPr>
-                      <w:pStyle w:val="Bibliography"/>
+                      <w:pStyle w:val="Bibliografija"/>
                       <w:rPr>
                         <w:noProof/>
                       </w:rPr>
@@ -1186,7 +1444,7 @@
                   </w:tcPr>
                   <w:p>
                     <w:pPr>
-                      <w:pStyle w:val="Bibliography"/>
+                      <w:pStyle w:val="Bibliografija"/>
                       <w:rPr>
                         <w:noProof/>
                       </w:rPr>
@@ -1206,7 +1464,7 @@
                   </w:tcPr>
                   <w:p>
                     <w:pPr>
-                      <w:pStyle w:val="Bibliography"/>
+                      <w:pStyle w:val="Bibliografija"/>
                       <w:rPr>
                         <w:noProof/>
                       </w:rPr>
@@ -1232,7 +1490,7 @@
                   </w:tcPr>
                   <w:p>
                     <w:pPr>
-                      <w:pStyle w:val="Bibliography"/>
+                      <w:pStyle w:val="Bibliografija"/>
                       <w:rPr>
                         <w:noProof/>
                         <w:lang w:val="sl-SI"/>
@@ -1253,7 +1511,7 @@
                   </w:tcPr>
                   <w:p>
                     <w:pPr>
-                      <w:pStyle w:val="Bibliography"/>
+                      <w:pStyle w:val="Bibliografija"/>
                       <w:rPr>
                         <w:noProof/>
                       </w:rPr>
@@ -1279,7 +1537,7 @@
                   </w:tcPr>
                   <w:p>
                     <w:pPr>
-                      <w:pStyle w:val="Bibliography"/>
+                      <w:pStyle w:val="Bibliografija"/>
                       <w:rPr>
                         <w:noProof/>
                       </w:rPr>
@@ -1299,7 +1557,7 @@
                   </w:tcPr>
                   <w:p>
                     <w:pPr>
-                      <w:pStyle w:val="Bibliography"/>
+                      <w:pStyle w:val="Bibliografija"/>
                       <w:rPr>
                         <w:noProof/>
                       </w:rPr>
@@ -1325,7 +1583,7 @@
                   </w:tcPr>
                   <w:p>
                     <w:pPr>
-                      <w:pStyle w:val="Bibliography"/>
+                      <w:pStyle w:val="Bibliografija"/>
                       <w:rPr>
                         <w:noProof/>
                       </w:rPr>
@@ -1345,7 +1603,7 @@
                   </w:tcPr>
                   <w:p>
                     <w:pPr>
-                      <w:pStyle w:val="Bibliography"/>
+                      <w:pStyle w:val="Bibliografija"/>
                       <w:rPr>
                         <w:noProof/>
                       </w:rPr>
@@ -1371,7 +1629,7 @@
                   </w:tcPr>
                   <w:p>
                     <w:pPr>
-                      <w:pStyle w:val="Bibliography"/>
+                      <w:pStyle w:val="Bibliografija"/>
                       <w:rPr>
                         <w:noProof/>
                       </w:rPr>
@@ -1380,6 +1638,7 @@
                       <w:rPr>
                         <w:noProof/>
                       </w:rPr>
+                      <w:lastRenderedPageBreak/>
                       <w:t xml:space="preserve">[8] </w:t>
                     </w:r>
                   </w:p>
@@ -1391,7 +1650,7 @@
                   </w:tcPr>
                   <w:p>
                     <w:pPr>
-                      <w:pStyle w:val="Bibliography"/>
+                      <w:pStyle w:val="Bibliografija"/>
                       <w:rPr>
                         <w:noProof/>
                       </w:rPr>
@@ -1417,7 +1676,7 @@
                   </w:tcPr>
                   <w:p>
                     <w:pPr>
-                      <w:pStyle w:val="Bibliography"/>
+                      <w:pStyle w:val="Bibliografija"/>
                       <w:rPr>
                         <w:noProof/>
                       </w:rPr>
@@ -1426,7 +1685,6 @@
                       <w:rPr>
                         <w:noProof/>
                       </w:rPr>
-                      <w:lastRenderedPageBreak/>
                       <w:t xml:space="preserve">[9] </w:t>
                     </w:r>
                   </w:p>
@@ -1438,7 +1696,7 @@
                   </w:tcPr>
                   <w:p>
                     <w:pPr>
-                      <w:pStyle w:val="Bibliography"/>
+                      <w:pStyle w:val="Bibliografija"/>
                       <w:rPr>
                         <w:noProof/>
                       </w:rPr>
@@ -1464,7 +1722,7 @@
                   </w:tcPr>
                   <w:p>
                     <w:pPr>
-                      <w:pStyle w:val="Bibliography"/>
+                      <w:pStyle w:val="Bibliografija"/>
                       <w:rPr>
                         <w:noProof/>
                       </w:rPr>
@@ -1484,7 +1742,7 @@
                   </w:tcPr>
                   <w:p>
                     <w:pPr>
-                      <w:pStyle w:val="Bibliography"/>
+                      <w:pStyle w:val="Bibliografija"/>
                       <w:rPr>
                         <w:noProof/>
                       </w:rPr>
@@ -1510,7 +1768,7 @@
                   </w:tcPr>
                   <w:p>
                     <w:pPr>
-                      <w:pStyle w:val="Bibliography"/>
+                      <w:pStyle w:val="Bibliografija"/>
                       <w:rPr>
                         <w:noProof/>
                       </w:rPr>
@@ -1530,7 +1788,7 @@
                   </w:tcPr>
                   <w:p>
                     <w:pPr>
-                      <w:pStyle w:val="Bibliography"/>
+                      <w:pStyle w:val="Bibliografija"/>
                       <w:rPr>
                         <w:noProof/>
                       </w:rPr>
@@ -1556,7 +1814,7 @@
                   </w:tcPr>
                   <w:p>
                     <w:pPr>
-                      <w:pStyle w:val="Bibliography"/>
+                      <w:pStyle w:val="Bibliografija"/>
                       <w:rPr>
                         <w:noProof/>
                       </w:rPr>
@@ -1576,7 +1834,7 @@
                   </w:tcPr>
                   <w:p>
                     <w:pPr>
-                      <w:pStyle w:val="Bibliography"/>
+                      <w:pStyle w:val="Bibliografija"/>
                       <w:rPr>
                         <w:noProof/>
                       </w:rPr>
@@ -1602,7 +1860,7 @@
                   </w:tcPr>
                   <w:p>
                     <w:pPr>
-                      <w:pStyle w:val="Bibliography"/>
+                      <w:pStyle w:val="Bibliografija"/>
                       <w:rPr>
                         <w:noProof/>
                       </w:rPr>
@@ -1622,7 +1880,7 @@
                   </w:tcPr>
                   <w:p>
                     <w:pPr>
-                      <w:pStyle w:val="Bibliography"/>
+                      <w:pStyle w:val="Bibliografija"/>
                       <w:rPr>
                         <w:noProof/>
                       </w:rPr>
@@ -1676,7 +1934,7 @@
 </file>
 
 <file path=word/numbering.xml><?xml version="1.0" encoding="utf-8"?>
-<w:numbering xmlns:wpc="http://schemas.microsoft.com/office/word/2010/wordprocessingCanvas" xmlns:cx="http://schemas.microsoft.com/office/drawing/2014/chartex" xmlns:cx1="http://schemas.microsoft.com/office/drawing/2015/9/8/chartex" xmlns:cx2="http://schemas.microsoft.com/office/drawing/2015/10/21/chartex" xmlns:cx3="http://schemas.microsoft.com/office/drawing/2016/5/9/chartex" xmlns:cx4="http://schemas.microsoft.com/office/drawing/2016/5/10/chartex" xmlns:cx5="http://schemas.microsoft.com/office/drawing/2016/5/11/chartex" xmlns:cx6="http://schemas.microsoft.com/office/drawing/2016/5/12/chartex" xmlns:cx7="http://schemas.microsoft.com/office/drawing/2016/5/13/chartex" xmlns:cx8="http://schemas.microsoft.com/office/drawing/2016/5/14/chartex" xmlns:mc="http://schemas.openxmlformats.org/markup-compatibility/2006" xmlns:aink="http://schemas.microsoft.com/office/drawing/2016/ink" xmlns:am3d="http://schemas.microsoft.com/office/drawing/2017/model3d" xmlns:o="urn:schemas-microsoft-com:office:office" xmlns:r="http://schemas.openxmlformats.org/officeDocument/2006/relationships" xmlns:m="http://schemas.openxmlformats.org/officeDocument/2006/math" xmlns:v="urn:schemas-microsoft-com:vml" xmlns:wp14="http://schemas.microsoft.com/office/word/2010/wordprocessingDrawing" xmlns:wp="http://schemas.openxmlformats.org/drawingml/2006/wordprocessingDrawing" xmlns:w10="urn:schemas-microsoft-com:office:word" xmlns:w="http://schemas.openxmlformats.org/wordprocessingml/2006/main" xmlns:w14="http://schemas.microsoft.com/office/word/2010/wordml" xmlns:w15="http://schemas.microsoft.com/office/word/2012/wordml" xmlns:w16cid="http://schemas.microsoft.com/office/word/2016/wordml/cid" xmlns:w16se="http://schemas.microsoft.com/office/word/2015/wordml/symex" xmlns:wpg="http://schemas.microsoft.com/office/word/2010/wordprocessingGroup" xmlns:wpi="http://schemas.microsoft.com/office/word/2010/wordprocessingInk" xmlns:wne="http://schemas.microsoft.com/office/word/2006/wordml" xmlns:wps="http://schemas.microsoft.com/office/word/2010/wordprocessingShape" mc:Ignorable="w14 w15 w16se w16cid wp14">
+<w:numbering xmlns:wpc="http://schemas.microsoft.com/office/word/2010/wordprocessingCanvas" xmlns:cx="http://schemas.microsoft.com/office/drawing/2014/chartex" xmlns:cx1="http://schemas.microsoft.com/office/drawing/2015/9/8/chartex" xmlns:cx2="http://schemas.microsoft.com/office/drawing/2015/10/21/chartex" xmlns:cx3="http://schemas.microsoft.com/office/drawing/2016/5/9/chartex" xmlns:cx4="http://schemas.microsoft.com/office/drawing/2016/5/10/chartex" xmlns:cx5="http://schemas.microsoft.com/office/drawing/2016/5/11/chartex" xmlns:cx6="http://schemas.microsoft.com/office/drawing/2016/5/12/chartex" xmlns:cx7="http://schemas.microsoft.com/office/drawing/2016/5/13/chartex" xmlns:cx8="http://schemas.microsoft.com/office/drawing/2016/5/14/chartex" xmlns:mc="http://schemas.openxmlformats.org/markup-compatibility/2006" xmlns:aink="http://schemas.microsoft.com/office/drawing/2016/ink" xmlns:am3d="http://schemas.microsoft.com/office/drawing/2017/model3d" xmlns:o="urn:schemas-microsoft-com:office:office" xmlns:r="http://schemas.openxmlformats.org/officeDocument/2006/relationships" xmlns:m="http://schemas.openxmlformats.org/officeDocument/2006/math" xmlns:v="urn:schemas-microsoft-com:vml" xmlns:wp14="http://schemas.microsoft.com/office/word/2010/wordprocessingDrawing" xmlns:wp="http://schemas.openxmlformats.org/drawingml/2006/wordprocessingDrawing" xmlns:w10="urn:schemas-microsoft-com:office:word" xmlns:w="http://schemas.openxmlformats.org/wordprocessingml/2006/main" xmlns:w14="http://schemas.microsoft.com/office/word/2010/wordml" xmlns:w15="http://schemas.microsoft.com/office/word/2012/wordml" xmlns:w16cex="http://schemas.microsoft.com/office/word/2018/wordml/cex" xmlns:w16cid="http://schemas.microsoft.com/office/word/2016/wordml/cid" xmlns:w16="http://schemas.microsoft.com/office/word/2018/wordml" xmlns:w16se="http://schemas.microsoft.com/office/word/2015/wordml/symex" xmlns:wpg="http://schemas.microsoft.com/office/word/2010/wordprocessingGroup" xmlns:wpi="http://schemas.microsoft.com/office/word/2010/wordprocessingInk" xmlns:wne="http://schemas.microsoft.com/office/word/2006/wordml" xmlns:wps="http://schemas.microsoft.com/office/word/2010/wordprocessingShape" mc:Ignorable="w14 w15 w16se w16cid w16 w16cex wp14">
   <w:abstractNum w:abstractNumId="0" w15:restartNumberingAfterBreak="0">
     <w:nsid w:val="1BC912B7"/>
     <w:multiLevelType w:val="hybridMultilevel"/>
@@ -1888,7 +2146,7 @@
 </file>
 
 <file path=word/styles.xml><?xml version="1.0" encoding="utf-8"?>
-<w:styles xmlns:mc="http://schemas.openxmlformats.org/markup-compatibility/2006" xmlns:r="http://schemas.openxmlformats.org/officeDocument/2006/relationships" xmlns:w="http://schemas.openxmlformats.org/wordprocessingml/2006/main" xmlns:w14="http://schemas.microsoft.com/office/word/2010/wordml" xmlns:w15="http://schemas.microsoft.com/office/word/2012/wordml" xmlns:w16cid="http://schemas.microsoft.com/office/word/2016/wordml/cid" xmlns:w16se="http://schemas.microsoft.com/office/word/2015/wordml/symex" mc:Ignorable="w14 w15 w16se w16cid">
+<w:styles xmlns:mc="http://schemas.openxmlformats.org/markup-compatibility/2006" xmlns:r="http://schemas.openxmlformats.org/officeDocument/2006/relationships" xmlns:w="http://schemas.openxmlformats.org/wordprocessingml/2006/main" xmlns:w14="http://schemas.microsoft.com/office/word/2010/wordml" xmlns:w15="http://schemas.microsoft.com/office/word/2012/wordml" xmlns:w16cex="http://schemas.microsoft.com/office/word/2018/wordml/cex" xmlns:w16cid="http://schemas.microsoft.com/office/word/2016/wordml/cid" xmlns:w16="http://schemas.microsoft.com/office/word/2018/wordml" xmlns:w16se="http://schemas.microsoft.com/office/word/2015/wordml/symex" mc:Ignorable="w14 w15 w16se w16cid w16 w16cex">
   <w:docDefaults>
     <w:rPrDefault>
       <w:rPr>
@@ -2282,15 +2540,15 @@
     <w:lsdException w:name="Unresolved Mention" w:semiHidden="1" w:unhideWhenUsed="1"/>
     <w:lsdException w:name="Smart Link" w:semiHidden="1" w:unhideWhenUsed="1"/>
   </w:latentStyles>
-  <w:style w:type="paragraph" w:default="1" w:styleId="Normal">
+  <w:style w:type="paragraph" w:default="1" w:styleId="Navaden">
     <w:name w:val="Normal"/>
     <w:qFormat/>
   </w:style>
-  <w:style w:type="paragraph" w:styleId="Heading1">
+  <w:style w:type="paragraph" w:styleId="Naslov1">
     <w:name w:val="heading 1"/>
-    <w:basedOn w:val="Normal"/>
-    <w:next w:val="Normal"/>
-    <w:link w:val="Heading1Char"/>
+    <w:basedOn w:val="Navaden"/>
+    <w:next w:val="Navaden"/>
+    <w:link w:val="Naslov1Znak"/>
     <w:uiPriority w:val="9"/>
     <w:qFormat/>
     <w:rsid w:val="00AF4C50"/>
@@ -2307,13 +2565,13 @@
       <w:szCs w:val="32"/>
     </w:rPr>
   </w:style>
-  <w:style w:type="character" w:default="1" w:styleId="DefaultParagraphFont">
+  <w:style w:type="character" w:default="1" w:styleId="Privzetapisavaodstavka">
     <w:name w:val="Default Paragraph Font"/>
     <w:uiPriority w:val="1"/>
     <w:semiHidden/>
     <w:unhideWhenUsed/>
   </w:style>
-  <w:style w:type="table" w:default="1" w:styleId="TableNormal">
+  <w:style w:type="table" w:default="1" w:styleId="Navadnatabela">
     <w:name w:val="Normal Table"/>
     <w:uiPriority w:val="99"/>
     <w:semiHidden/>
@@ -2328,17 +2586,17 @@
       </w:tblCellMar>
     </w:tblPr>
   </w:style>
-  <w:style w:type="numbering" w:default="1" w:styleId="NoList">
+  <w:style w:type="numbering" w:default="1" w:styleId="Brezseznama">
     <w:name w:val="No List"/>
     <w:uiPriority w:val="99"/>
     <w:semiHidden/>
     <w:unhideWhenUsed/>
   </w:style>
-  <w:style w:type="paragraph" w:styleId="Title">
+  <w:style w:type="paragraph" w:styleId="Naslov">
     <w:name w:val="Title"/>
-    <w:basedOn w:val="Normal"/>
-    <w:next w:val="Normal"/>
-    <w:link w:val="TitleChar"/>
+    <w:basedOn w:val="Navaden"/>
+    <w:next w:val="Navaden"/>
+    <w:link w:val="NaslovZnak"/>
     <w:uiPriority w:val="10"/>
     <w:qFormat/>
     <w:rsid w:val="00AF4C50"/>
@@ -2354,10 +2612,10 @@
       <w:szCs w:val="56"/>
     </w:rPr>
   </w:style>
-  <w:style w:type="character" w:customStyle="1" w:styleId="TitleChar">
-    <w:name w:val="Title Char"/>
-    <w:basedOn w:val="DefaultParagraphFont"/>
-    <w:link w:val="Title"/>
+  <w:style w:type="character" w:customStyle="1" w:styleId="NaslovZnak">
+    <w:name w:val="Naslov Znak"/>
+    <w:basedOn w:val="Privzetapisavaodstavka"/>
+    <w:link w:val="Naslov"/>
     <w:uiPriority w:val="10"/>
     <w:rsid w:val="00AF4C50"/>
     <w:rPr>
@@ -2368,10 +2626,10 @@
       <w:szCs w:val="56"/>
     </w:rPr>
   </w:style>
-  <w:style w:type="character" w:customStyle="1" w:styleId="Heading1Char">
-    <w:name w:val="Heading 1 Char"/>
-    <w:basedOn w:val="DefaultParagraphFont"/>
-    <w:link w:val="Heading1"/>
+  <w:style w:type="character" w:customStyle="1" w:styleId="Naslov1Znak">
+    <w:name w:val="Naslov 1 Znak"/>
+    <w:basedOn w:val="Privzetapisavaodstavka"/>
+    <w:link w:val="Naslov1"/>
     <w:uiPriority w:val="9"/>
     <w:rsid w:val="00AF4C50"/>
     <w:rPr>
@@ -2381,9 +2639,9 @@
       <w:szCs w:val="32"/>
     </w:rPr>
   </w:style>
-  <w:style w:type="paragraph" w:styleId="ListParagraph">
+  <w:style w:type="paragraph" w:styleId="Odstavekseznama">
     <w:name w:val="List Paragraph"/>
-    <w:basedOn w:val="Normal"/>
+    <w:basedOn w:val="Navaden"/>
     <w:uiPriority w:val="34"/>
     <w:qFormat/>
     <w:rsid w:val="00AF4C50"/>
@@ -2392,9 +2650,9 @@
       <w:contextualSpacing/>
     </w:pPr>
   </w:style>
-  <w:style w:type="character" w:styleId="Hyperlink">
+  <w:style w:type="character" w:styleId="Hiperpovezava">
     <w:name w:val="Hyperlink"/>
-    <w:basedOn w:val="DefaultParagraphFont"/>
+    <w:basedOn w:val="Privzetapisavaodstavka"/>
     <w:uiPriority w:val="99"/>
     <w:unhideWhenUsed/>
     <w:rsid w:val="00AF4C50"/>
@@ -2403,9 +2661,9 @@
       <w:u w:val="single"/>
     </w:rPr>
   </w:style>
-  <w:style w:type="character" w:styleId="FollowedHyperlink">
+  <w:style w:type="character" w:styleId="SledenaHiperpovezava">
     <w:name w:val="FollowedHyperlink"/>
-    <w:basedOn w:val="DefaultParagraphFont"/>
+    <w:basedOn w:val="Privzetapisavaodstavka"/>
     <w:uiPriority w:val="99"/>
     <w:semiHidden/>
     <w:unhideWhenUsed/>
@@ -2415,7 +2673,7 @@
       <w:u w:val="single"/>
     </w:rPr>
   </w:style>
-  <w:style w:type="paragraph" w:styleId="Revision">
+  <w:style w:type="paragraph" w:styleId="Revizija">
     <w:name w:val="Revision"/>
     <w:hidden/>
     <w:uiPriority w:val="99"/>
@@ -2425,10 +2683,10 @@
       <w:spacing w:after="0" w:line="240" w:lineRule="auto"/>
     </w:pPr>
   </w:style>
-  <w:style w:type="paragraph" w:styleId="BalloonText">
+  <w:style w:type="paragraph" w:styleId="Besedilooblaka">
     <w:name w:val="Balloon Text"/>
-    <w:basedOn w:val="Normal"/>
-    <w:link w:val="BalloonTextChar"/>
+    <w:basedOn w:val="Navaden"/>
+    <w:link w:val="BesedilooblakaZnak"/>
     <w:uiPriority w:val="99"/>
     <w:semiHidden/>
     <w:unhideWhenUsed/>
@@ -2442,10 +2700,10 @@
       <w:szCs w:val="18"/>
     </w:rPr>
   </w:style>
-  <w:style w:type="character" w:customStyle="1" w:styleId="BalloonTextChar">
-    <w:name w:val="Balloon Text Char"/>
-    <w:basedOn w:val="DefaultParagraphFont"/>
-    <w:link w:val="BalloonText"/>
+  <w:style w:type="character" w:customStyle="1" w:styleId="BesedilooblakaZnak">
+    <w:name w:val="Besedilo oblačka Znak"/>
+    <w:basedOn w:val="Privzetapisavaodstavka"/>
+    <w:link w:val="Besedilooblaka"/>
     <w:uiPriority w:val="99"/>
     <w:semiHidden/>
     <w:rsid w:val="00B139D8"/>
@@ -2455,17 +2713,17 @@
       <w:szCs w:val="18"/>
     </w:rPr>
   </w:style>
-  <w:style w:type="paragraph" w:styleId="Bibliography">
+  <w:style w:type="paragraph" w:styleId="Bibliografija">
     <w:name w:val="Bibliography"/>
-    <w:basedOn w:val="Normal"/>
-    <w:next w:val="Normal"/>
+    <w:basedOn w:val="Navaden"/>
+    <w:next w:val="Navaden"/>
     <w:uiPriority w:val="37"/>
     <w:unhideWhenUsed/>
     <w:rsid w:val="00DE057D"/>
   </w:style>
-  <w:style w:type="character" w:styleId="UnresolvedMention">
+  <w:style w:type="character" w:styleId="Nerazreenaomemba">
     <w:name w:val="Unresolved Mention"/>
-    <w:basedOn w:val="DefaultParagraphFont"/>
+    <w:basedOn w:val="Privzetapisavaodstavka"/>
     <w:uiPriority w:val="99"/>
     <w:semiHidden/>
     <w:unhideWhenUsed/>

</xml_diff>